<commit_message>
added date picker to export. saves to config
</commit_message>
<xml_diff>
--- a/CodeCreator/Creator.Startup/Help/Help_Export.docx
+++ b/CodeCreator/Creator.Startup/Help/Help_Export.docx
@@ -22,7 +22,7 @@
           <w:vertAlign w:val="baseline"/>
           <w:lang w:val="en-GB"/>
         </w:rPr>
-        <w:t>How To Import a QR Code</w:t>
+        <w:t>How To Export a QR Code</w:t>
       </w:r>
     </w:p>
     <w:p/>
@@ -91,6 +91,7 @@
     <w:p>
       <w:pPr>
         <w:numPr>
+          <w:ilvl w:val="0"/>
           <w:numId w:val="0"/>
         </w:numPr>
         <w:ind w:leftChars="0"/>
@@ -103,6 +104,7 @@
     <w:p>
       <w:pPr>
         <w:numPr>
+          <w:ilvl w:val="0"/>
           <w:numId w:val="0"/>
         </w:numPr>
         <w:ind w:leftChars="0"/>
@@ -114,9 +116,9 @@
       <w:r>
         <w:drawing>
           <wp:inline distT="0" distB="0" distL="114300" distR="114300">
-            <wp:extent cx="4344670" cy="2448560"/>
-            <wp:effectExtent l="0" t="0" r="17780" b="8890"/>
-            <wp:docPr id="2" name="Picture 2"/>
+            <wp:extent cx="5273040" cy="2966085"/>
+            <wp:effectExtent l="0" t="0" r="3810" b="5715"/>
+            <wp:docPr id="1" name="Picture 1"/>
             <wp:cNvGraphicFramePr>
               <a:graphicFrameLocks xmlns:a="http://schemas.openxmlformats.org/drawingml/2006/main" noChangeAspect="1"/>
             </wp:cNvGraphicFramePr>
@@ -124,7 +126,7 @@
               <a:graphicData uri="http://schemas.openxmlformats.org/drawingml/2006/picture">
                 <pic:pic xmlns:pic="http://schemas.openxmlformats.org/drawingml/2006/picture">
                   <pic:nvPicPr>
-                    <pic:cNvPr id="2" name="Picture 2"/>
+                    <pic:cNvPr id="1" name="Picture 1"/>
                     <pic:cNvPicPr>
                       <a:picLocks noChangeAspect="1"/>
                     </pic:cNvPicPr>
@@ -138,7 +140,7 @@
                   <pic:spPr>
                     <a:xfrm>
                       <a:off x="0" y="0"/>
-                      <a:ext cx="4344670" cy="2448560"/>
+                      <a:ext cx="5273040" cy="2966085"/>
                     </a:xfrm>
                     <a:prstGeom prst="rect">
                       <a:avLst/>
@@ -158,6 +160,7 @@
     <w:p>
       <w:pPr>
         <w:numPr>
+          <w:ilvl w:val="0"/>
           <w:numId w:val="0"/>
         </w:numPr>
         <w:ind w:leftChars="0"/>
@@ -183,7 +186,7 @@
           <w:rFonts w:hint="default"/>
           <w:lang w:val="en-GB"/>
         </w:rPr>
-        <w:t>Note: The QR code seen here is for testing purposes and may be removed in the final version.</w:t>
+        <w:t xml:space="preserve">The screen gives a summary of what is being exported. </w:t>
       </w:r>
     </w:p>
     <w:p>
@@ -215,27 +218,7 @@
           <w:rFonts w:hint="default"/>
           <w:lang w:val="en-GB"/>
         </w:rPr>
-        <w:t xml:space="preserve">The screen gives a summary of what is being exported. Hit the ‘Save’ button to generate and save the QR codes to an internal folder. </w:t>
-      </w:r>
-    </w:p>
-    <w:p>
-      <w:pPr>
-        <w:numPr>
-          <w:ilvl w:val="0"/>
-          <w:numId w:val="1"/>
-        </w:numPr>
-        <w:ind w:left="0" w:leftChars="0" w:firstLine="0" w:firstLineChars="0"/>
-        <w:rPr>
-          <w:rFonts w:hint="default"/>
-          <w:lang w:val="en-GB"/>
-        </w:rPr>
-      </w:pPr>
-      <w:r>
-        <w:rPr>
-          <w:rFonts w:hint="default"/>
-          <w:lang w:val="en-GB"/>
-        </w:rPr>
-        <w:t xml:space="preserve">Once saved the ‘Print’ button will become available and clicking it will bring up a printer dialogue for the pages. </w:t>
+        <w:t xml:space="preserve">The date picker will allow you to choose for how long these codes will be valid for. This value is saved and will likely only be changed once a year. </w:t>
       </w:r>
     </w:p>
     <w:p>
@@ -244,66 +227,6 @@
           <w:numId w:val="0"/>
         </w:numPr>
         <w:ind w:leftChars="0"/>
-        <w:rPr>
-          <w:rFonts w:hint="default"/>
-          <w:lang w:val="en-GB"/>
-        </w:rPr>
-      </w:pPr>
-    </w:p>
-    <w:p>
-      <w:pPr>
-        <w:numPr>
-          <w:numId w:val="0"/>
-        </w:numPr>
-        <w:ind w:leftChars="0"/>
-        <w:rPr>
-          <w:rFonts w:hint="default"/>
-          <w:lang w:val="en-GB"/>
-        </w:rPr>
-      </w:pPr>
-      <w:r>
-        <w:rPr>
-          <w:rFonts w:hint="default"/>
-          <w:lang w:val="en-GB"/>
-        </w:rPr>
-        <w:t xml:space="preserve">Note: You can use the ‘Open Codes’ button on the main page to navigate to the folder where these QR codes are saved to. This is useful if you wish to save now and print later. </w:t>
-      </w:r>
-    </w:p>
-    <w:p>
-      <w:pPr>
-        <w:numPr>
-          <w:numId w:val="0"/>
-        </w:numPr>
-        <w:ind w:leftChars="0"/>
-        <w:rPr>
-          <w:rFonts w:hint="default"/>
-          <w:lang w:val="en-GB"/>
-        </w:rPr>
-      </w:pPr>
-    </w:p>
-    <w:p>
-      <w:pPr>
-        <w:numPr>
-          <w:numId w:val="0"/>
-        </w:numPr>
-        <w:rPr>
-          <w:rFonts w:hint="default"/>
-          <w:lang w:val="en-GB"/>
-        </w:rPr>
-      </w:pPr>
-      <w:r>
-        <w:rPr>
-          <w:rFonts w:hint="default"/>
-          <w:lang w:val="en-GB"/>
-        </w:rPr>
-        <w:t xml:space="preserve">Note: You can select individual rows by holding the ‘ctrl’ key and clicking. And a range of rows by holding ‘shift’ or by dragging the mouse. These actions can be combined. </w:t>
-      </w:r>
-    </w:p>
-    <w:p>
-      <w:pPr>
-        <w:numPr>
-          <w:numId w:val="0"/>
-        </w:numPr>
         <w:rPr>
           <w:rFonts w:hint="default"/>
           <w:lang w:val="en-GB"/>
@@ -311,6 +234,135 @@
       </w:pPr>
       <w:bookmarkStart w:id="0" w:name="_GoBack"/>
       <w:bookmarkEnd w:id="0"/>
+    </w:p>
+    <w:p>
+      <w:pPr>
+        <w:numPr>
+          <w:ilvl w:val="0"/>
+          <w:numId w:val="1"/>
+        </w:numPr>
+        <w:ind w:left="0" w:leftChars="0" w:firstLine="0" w:firstLineChars="0"/>
+        <w:rPr>
+          <w:rFonts w:hint="default"/>
+          <w:lang w:val="en-GB"/>
+        </w:rPr>
+      </w:pPr>
+      <w:r>
+        <w:rPr>
+          <w:rFonts w:hint="default"/>
+          <w:lang w:val="en-GB"/>
+        </w:rPr>
+        <w:t xml:space="preserve">Once read, hit the ‘Save’ button to generate and save the QR codes to an internal folder. </w:t>
+      </w:r>
+    </w:p>
+    <w:p>
+      <w:pPr>
+        <w:numPr>
+          <w:numId w:val="0"/>
+        </w:numPr>
+        <w:ind w:leftChars="0"/>
+        <w:rPr>
+          <w:rFonts w:hint="default"/>
+          <w:lang w:val="en-GB"/>
+        </w:rPr>
+      </w:pPr>
+    </w:p>
+    <w:p>
+      <w:pPr>
+        <w:numPr>
+          <w:ilvl w:val="0"/>
+          <w:numId w:val="1"/>
+        </w:numPr>
+        <w:ind w:left="0" w:leftChars="0" w:firstLine="0" w:firstLineChars="0"/>
+        <w:rPr>
+          <w:rFonts w:hint="default"/>
+          <w:lang w:val="en-GB"/>
+        </w:rPr>
+      </w:pPr>
+      <w:r>
+        <w:rPr>
+          <w:rFonts w:hint="default"/>
+          <w:lang w:val="en-GB"/>
+        </w:rPr>
+        <w:t xml:space="preserve">Once saved the ‘Print’ button will become available and clicking it will bring up a printer dialogue for the pages. </w:t>
+      </w:r>
+    </w:p>
+    <w:p>
+      <w:pPr>
+        <w:numPr>
+          <w:ilvl w:val="0"/>
+          <w:numId w:val="0"/>
+        </w:numPr>
+        <w:ind w:leftChars="0"/>
+        <w:rPr>
+          <w:rFonts w:hint="default"/>
+          <w:lang w:val="en-GB"/>
+        </w:rPr>
+      </w:pPr>
+    </w:p>
+    <w:p>
+      <w:pPr>
+        <w:numPr>
+          <w:ilvl w:val="0"/>
+          <w:numId w:val="0"/>
+        </w:numPr>
+        <w:ind w:leftChars="0"/>
+        <w:rPr>
+          <w:rFonts w:hint="default"/>
+          <w:lang w:val="en-GB"/>
+        </w:rPr>
+      </w:pPr>
+      <w:r>
+        <w:rPr>
+          <w:rFonts w:hint="default"/>
+          <w:lang w:val="en-GB"/>
+        </w:rPr>
+        <w:t xml:space="preserve">Note: You can use the ‘Open Codes’ button on the main page to navigate to the folder where these QR codes are saved to. This is useful if you wish to save now and print later. </w:t>
+      </w:r>
+    </w:p>
+    <w:p>
+      <w:pPr>
+        <w:numPr>
+          <w:ilvl w:val="0"/>
+          <w:numId w:val="0"/>
+        </w:numPr>
+        <w:ind w:leftChars="0"/>
+        <w:rPr>
+          <w:rFonts w:hint="default"/>
+          <w:lang w:val="en-GB"/>
+        </w:rPr>
+      </w:pPr>
+    </w:p>
+    <w:p>
+      <w:pPr>
+        <w:numPr>
+          <w:ilvl w:val="0"/>
+          <w:numId w:val="0"/>
+        </w:numPr>
+        <w:rPr>
+          <w:rFonts w:hint="default"/>
+          <w:lang w:val="en-GB"/>
+        </w:rPr>
+      </w:pPr>
+      <w:r>
+        <w:rPr>
+          <w:rFonts w:hint="default"/>
+          <w:lang w:val="en-GB"/>
+        </w:rPr>
+        <w:t xml:space="preserve">Note: You can select individual rows by holding the ‘ctrl’ key and clicking. And a range of rows by holding ‘shift’ or by dragging the mouse. These actions can be combined. </w:t>
+      </w:r>
+    </w:p>
+    <w:p>
+      <w:pPr>
+        <w:numPr>
+          <w:ilvl w:val="0"/>
+          <w:numId w:val="0"/>
+        </w:numPr>
+        <w:rPr>
+          <w:rFonts w:hint="default"/>
+          <w:lang w:val="en-GB"/>
+        </w:rPr>
+      </w:pPr>
     </w:p>
     <w:sectPr>
       <w:pgSz w:w="11906" w:h="16838"/>
@@ -418,7 +470,7 @@
     <w:lsdException w:qFormat="1" w:unhideWhenUsed="0" w:uiPriority="0" w:semiHidden="0" w:name="Title"/>
     <w:lsdException w:unhideWhenUsed="0" w:uiPriority="0" w:semiHidden="0" w:name="Closing"/>
     <w:lsdException w:unhideWhenUsed="0" w:uiPriority="0" w:semiHidden="0" w:name="Signature"/>
-    <w:lsdException w:unhideWhenUsed="0" w:uiPriority="0" w:name="Default Paragraph Font"/>
+    <w:lsdException w:qFormat="1" w:unhideWhenUsed="0" w:uiPriority="0" w:name="Default Paragraph Font"/>
     <w:lsdException w:unhideWhenUsed="0" w:uiPriority="0" w:semiHidden="0" w:name="Body Text"/>
     <w:lsdException w:unhideWhenUsed="0" w:uiPriority="0" w:semiHidden="0" w:name="Body Text Indent"/>
     <w:lsdException w:unhideWhenUsed="0" w:uiPriority="0" w:semiHidden="0" w:name="List Continue"/>
@@ -614,6 +666,7 @@
   <w:style w:type="character" w:default="1" w:styleId="2">
     <w:name w:val="Default Paragraph Font"/>
     <w:semiHidden/>
+    <w:qFormat/>
     <w:uiPriority w:val="0"/>
   </w:style>
   <w:style w:type="table" w:default="1" w:styleId="3">

</xml_diff>